<commit_message>
minor fixes + added some lines to word file
</commit_message>
<xml_diff>
--- a/polygon-rapport/Sundebygninger.docx
+++ b/polygon-rapport/Sundebygninger.docx
@@ -482,10 +482,173 @@
           <w:noProof/>
         </w:rPr>
         <w:drawing>
-          <wp:inline distT="0" distB="0" distL="0" distR="0" wp14:anchorId="1B71DB4B" wp14:editId="1765CEB7">
-            <wp:extent cx="5465077" cy="5106389"/>
-            <wp:effectExtent l="0" t="0" r="2540" b="0"/>
-            <wp:docPr id="2" name="Billede 2"/>
+          <wp:inline distT="0" distB="0" distL="0" distR="0">
+            <wp:extent cx="5700395" cy="7493635"/>
+            <wp:effectExtent l="0" t="0" r="0" b="0"/>
+            <wp:docPr id="9" name="Billede 9"/>
+            <wp:cNvGraphicFramePr>
+              <a:graphicFrameLocks xmlns:a="http://schemas.openxmlformats.org/drawingml/2006/main" noChangeAspect="1"/>
+            </wp:cNvGraphicFramePr>
+            <a:graphic xmlns:a="http://schemas.openxmlformats.org/drawingml/2006/main">
+              <a:graphicData uri="http://schemas.openxmlformats.org/drawingml/2006/picture">
+                <pic:pic xmlns:pic="http://schemas.openxmlformats.org/drawingml/2006/picture">
+                  <pic:nvPicPr>
+                    <pic:cNvPr id="0" name="Picture 1"/>
+                    <pic:cNvPicPr>
+                      <a:picLocks noChangeAspect="1" noChangeArrowheads="1"/>
+                    </pic:cNvPicPr>
+                  </pic:nvPicPr>
+                  <pic:blipFill>
+                    <a:blip r:embed="rId13">
+                      <a:extLst>
+                        <a:ext uri="{28A0092B-C50C-407E-A947-70E740481C1C}">
+                          <a14:useLocalDpi xmlns:a14="http://schemas.microsoft.com/office/drawing/2010/main" val="0"/>
+                        </a:ext>
+                      </a:extLst>
+                    </a:blip>
+                    <a:srcRect/>
+                    <a:stretch>
+                      <a:fillRect/>
+                    </a:stretch>
+                  </pic:blipFill>
+                  <pic:spPr bwMode="auto">
+                    <a:xfrm>
+                      <a:off x="0" y="0"/>
+                      <a:ext cx="5700395" cy="7493635"/>
+                    </a:xfrm>
+                    <a:prstGeom prst="rect">
+                      <a:avLst/>
+                    </a:prstGeom>
+                    <a:noFill/>
+                    <a:ln>
+                      <a:noFill/>
+                    </a:ln>
+                  </pic:spPr>
+                </pic:pic>
+              </a:graphicData>
+            </a:graphic>
+          </wp:inline>
+        </w:drawing>
+      </w:r>
+    </w:p>
+    <w:p>
+      <w:pPr>
+        <w:pStyle w:val="Overskrift2"/>
+      </w:pPr>
+      <w:r>
+        <w:t>Tre lags struktur</w:t>
+      </w:r>
+    </w:p>
+    <w:p>
+      <w:r>
+        <w:t>Som det ses på ovenstående figur, har vi gjort brug af en tre lags arkitektur</w:t>
+      </w:r>
+    </w:p>
+    <w:p>
+      <w:r>
+        <w:t xml:space="preserve">En af fordelene ved tre lag strukturen, er at det skaber en meget lavere kobling i mellem alle klasser i programmet, </w:t>
+      </w:r>
+      <w:r>
+        <w:t xml:space="preserve">det gør det ved at hvert lag kun behøves tale sammen igennem en klasse fx, </w:t>
+      </w:r>
+      <w:proofErr w:type="spellStart"/>
+      <w:r>
+        <w:t>DomainFacade</w:t>
+      </w:r>
+      <w:proofErr w:type="spellEnd"/>
+      <w:r>
+        <w:t xml:space="preserve"> eller </w:t>
+      </w:r>
+      <w:proofErr w:type="spellStart"/>
+      <w:r>
+        <w:t>DatabaseFacade</w:t>
+      </w:r>
+      <w:proofErr w:type="spellEnd"/>
+      <w:r>
+        <w:t xml:space="preserve"> klasserne. </w:t>
+      </w:r>
+    </w:p>
+    <w:p>
+      <w:r>
+        <w:lastRenderedPageBreak/>
+        <w:t xml:space="preserve">Det gør det også nemmere at skifte et lag ud, for eksempel hvis vi gerne ville lave et program i stedet for en hjemmeside, eller </w:t>
+      </w:r>
+      <w:proofErr w:type="spellStart"/>
+      <w:r>
+        <w:t>evt</w:t>
+      </w:r>
+      <w:proofErr w:type="spellEnd"/>
+      <w:r>
+        <w:t xml:space="preserve"> begge dele skulle vi ikke til at bygge hel ”bunden” op igen, </w:t>
+      </w:r>
+      <w:r>
+        <w:t xml:space="preserve">men kun opbygge et nyt lag i fx </w:t>
+      </w:r>
+      <w:proofErr w:type="spellStart"/>
+      <w:r>
+        <w:t>java</w:t>
+      </w:r>
+      <w:proofErr w:type="spellEnd"/>
+      <w:r>
+        <w:t xml:space="preserve"> Swing i stedet for </w:t>
+      </w:r>
+      <w:proofErr w:type="spellStart"/>
+      <w:r>
+        <w:t>servlets</w:t>
+      </w:r>
+      <w:proofErr w:type="spellEnd"/>
+      <w:r>
+        <w:t xml:space="preserve"> og </w:t>
+      </w:r>
+      <w:proofErr w:type="spellStart"/>
+      <w:r>
+        <w:t>jsp’er</w:t>
+      </w:r>
+      <w:proofErr w:type="spellEnd"/>
+      <w:r>
+        <w:t>.</w:t>
+      </w:r>
+    </w:p>
+    <w:p/>
+    <w:p>
+      <w:pPr>
+        <w:pStyle w:val="Overskrift2"/>
+      </w:pPr>
+      <w:r>
+        <w:t>Præsentations lag</w:t>
+      </w:r>
+    </w:p>
+    <w:p>
+      <w:r>
+        <w:t xml:space="preserve">”Den øverste del” af vores program består af et præsentations lag, der indeholder vore </w:t>
+      </w:r>
+      <w:proofErr w:type="spellStart"/>
+      <w:r>
+        <w:t>FrontController</w:t>
+      </w:r>
+      <w:proofErr w:type="spellEnd"/>
+      <w:r>
+        <w:t xml:space="preserve"> der taler videre til alle andre </w:t>
+      </w:r>
+      <w:proofErr w:type="spellStart"/>
+      <w:r>
+        <w:t>Servlets</w:t>
+      </w:r>
+      <w:proofErr w:type="spellEnd"/>
+      <w:r>
+        <w:t>, denne model valgte vi for at forsimple måden vi kontrollerer at man har fået sat en session/er logget ind, nedenstående billede viser et lille billede af koden i den:</w:t>
+      </w:r>
+    </w:p>
+    <w:p>
+      <w:r>
+        <w:rPr>
+          <w:noProof/>
+        </w:rPr>
+        <w:drawing>
+          <wp:inline distT="0" distB="0" distL="0" distR="0" wp14:anchorId="18EEE037" wp14:editId="7D97730B">
+            <wp:extent cx="5619750" cy="1590675"/>
+            <wp:effectExtent l="0" t="0" r="0" b="9525"/>
+            <wp:docPr id="11" name="Billede 11"/>
             <wp:cNvGraphicFramePr>
               <a:graphicFrameLocks xmlns:a="http://schemas.openxmlformats.org/drawingml/2006/main" noChangeAspect="1"/>
             </wp:cNvGraphicFramePr>
@@ -497,7 +660,7 @@
                     <pic:cNvPicPr/>
                   </pic:nvPicPr>
                   <pic:blipFill>
-                    <a:blip r:embed="rId13"/>
+                    <a:blip r:embed="rId14"/>
                     <a:stretch>
                       <a:fillRect/>
                     </a:stretch>
@@ -505,7 +668,7 @@
                   <pic:spPr>
                     <a:xfrm>
                       <a:off x="0" y="0"/>
-                      <a:ext cx="5476688" cy="5117238"/>
+                      <a:ext cx="5619750" cy="1590675"/>
                     </a:xfrm>
                     <a:prstGeom prst="rect">
                       <a:avLst/>
@@ -519,16 +682,176 @@
       </w:r>
     </w:p>
     <w:p>
-      <w:r>
-        <w:t>Det ses på den ovenstående figur at vi har valgt at bruge en tre lags struktur til vores program</w:t>
+      <w:proofErr w:type="spellStart"/>
+      <w:r>
+        <w:t>Response</w:t>
+      </w:r>
+      <w:proofErr w:type="spellEnd"/>
+      <w:r>
+        <w:t xml:space="preserve"> er standard i </w:t>
+      </w:r>
+      <w:proofErr w:type="spellStart"/>
+      <w:r>
+        <w:t>Servletter</w:t>
+      </w:r>
+      <w:proofErr w:type="spellEnd"/>
+      <w:r>
+        <w:t xml:space="preserve"> generet af </w:t>
+      </w:r>
+      <w:proofErr w:type="spellStart"/>
+      <w:r>
+        <w:t>netbeans</w:t>
+      </w:r>
+      <w:proofErr w:type="spellEnd"/>
+      <w:r>
+        <w:t xml:space="preserve"> og gør at svaret der kommer bliver i UTF-8.</w:t>
+      </w:r>
+    </w:p>
+    <w:p>
+      <w:r>
+        <w:t xml:space="preserve">Ved linje 2 viste der sig et stort plus ved at gøre brug af en frontcontroller, her kunne vi sætte </w:t>
+      </w:r>
+      <w:proofErr w:type="spellStart"/>
+      <w:r>
+        <w:t>requestet</w:t>
+      </w:r>
+      <w:proofErr w:type="spellEnd"/>
+      <w:r>
+        <w:t xml:space="preserve"> til også at være UTF-8, dette medførte at ved hjælp af en linje, kunne vi gemme UTF-8 i vores database, hvis vi ikke havde haft en frontcontroller, havde vi været nødt til at dykke ned i hver </w:t>
+      </w:r>
+      <w:proofErr w:type="spellStart"/>
+      <w:r>
+        <w:t>servlet</w:t>
+      </w:r>
+      <w:proofErr w:type="spellEnd"/>
+      <w:r>
+        <w:t xml:space="preserve"> der gemte </w:t>
+      </w:r>
+      <w:proofErr w:type="spellStart"/>
+      <w:r>
+        <w:t>text</w:t>
+      </w:r>
+      <w:proofErr w:type="spellEnd"/>
+      <w:r>
+        <w:t xml:space="preserve"> med </w:t>
+      </w:r>
+      <w:proofErr w:type="spellStart"/>
+      <w:r>
+        <w:t>æ,ø,å</w:t>
+      </w:r>
+      <w:proofErr w:type="spellEnd"/>
+      <w:r>
+        <w:t xml:space="preserve"> eller andre UTF-8 tegn og tilføje .</w:t>
+      </w:r>
+      <w:proofErr w:type="spellStart"/>
+      <w:r>
+        <w:t>setCharacterEncoding</w:t>
+      </w:r>
+      <w:proofErr w:type="spellEnd"/>
+      <w:r>
+        <w:t>(”UTF-8”);</w:t>
+      </w:r>
+    </w:p>
+    <w:p>
+      <w:r>
+        <w:t xml:space="preserve">Lidt længere nede i koden kontrollerer vi om der er blevet oprettet en session, og sender vores nu modificerede </w:t>
+      </w:r>
+      <w:proofErr w:type="spellStart"/>
+      <w:r>
+        <w:t>response</w:t>
+      </w:r>
+      <w:proofErr w:type="spellEnd"/>
+      <w:r>
+        <w:t xml:space="preserve"> og </w:t>
+      </w:r>
+      <w:proofErr w:type="spellStart"/>
+      <w:r>
+        <w:t>request</w:t>
+      </w:r>
+      <w:proofErr w:type="spellEnd"/>
+      <w:r>
+        <w:t xml:space="preserve"> videre.</w:t>
+      </w:r>
+    </w:p>
+    <w:p>
+      <w:r>
+        <w:t xml:space="preserve">Udover </w:t>
+      </w:r>
+      <w:proofErr w:type="spellStart"/>
+      <w:r>
+        <w:t>FrontController</w:t>
+      </w:r>
+      <w:proofErr w:type="spellEnd"/>
+      <w:r>
+        <w:t xml:space="preserve"> klassen, indeholder dette lag alt andet der relateret til vores view.</w:t>
+      </w:r>
+    </w:p>
+    <w:p>
+      <w:pPr>
+        <w:pStyle w:val="Overskrift2"/>
+      </w:pPr>
+      <w:r>
+        <w:t>Business lag</w:t>
+      </w:r>
+    </w:p>
+    <w:p>
+      <w:r>
+        <w:t xml:space="preserve">Når vi dykker ned i koden, eller kigger på vores klasse diagram, ses det at der ikke sker meget i vores forretningslag, vi kunne have brugt det til at lave noget som vi ikke har i databasen, fx en estimerer pris på en bygning, ved at hive adresse, størrelse på bygning </w:t>
+      </w:r>
+      <w:proofErr w:type="spellStart"/>
+      <w:r>
+        <w:t>osv</w:t>
+      </w:r>
+      <w:proofErr w:type="spellEnd"/>
+      <w:r>
+        <w:t xml:space="preserve"> ud af databasen, og herefter lave en algoritme i vores forretningslag som der lavede en estimeret pris.</w:t>
+      </w:r>
+    </w:p>
+    <w:p>
+      <w:r>
+        <w:t>Ser man lidt tilbage på vores valg, kunne vi godt have nøjes med 2 lag et præsentations lag og et data lag, dog er det meget godt at have dette lag hvis man skulle få brug for at lave et pris estimat på bygninger eller andre finurlige ting.</w:t>
+      </w:r>
+    </w:p>
+    <w:p>
+      <w:pPr>
+        <w:pStyle w:val="Overskrift2"/>
+      </w:pPr>
+      <w:r>
+        <w:t>Data lag</w:t>
+      </w:r>
+    </w:p>
+    <w:p>
+      <w:r>
+        <w:t>Data laget består af mange forskellige ting, hvis vi kigger fra toppen igen, har vi vores facade som der indeholder alle metoder som de øvre lag har brug for.</w:t>
+      </w:r>
+    </w:p>
+    <w:p>
+      <w:r>
+        <w:t xml:space="preserve">Herefter kommer vores </w:t>
+      </w:r>
+      <w:proofErr w:type="spellStart"/>
+      <w:r>
+        <w:t>entity</w:t>
+      </w:r>
+      <w:proofErr w:type="spellEnd"/>
+      <w:r>
+        <w:t xml:space="preserve"> klasser, der bliver brugt til fx at oprette objektet Address, der kan indeholde en adresse, et id og et postnummer. Disse klasser bliver brugt af vores mappers, der henter forskelligt data fra vores database via sql kommandoer og en </w:t>
+      </w:r>
+      <w:proofErr w:type="spellStart"/>
+      <w:r>
+        <w:t>jdbc</w:t>
+      </w:r>
+      <w:proofErr w:type="spellEnd"/>
+      <w:r>
+        <w:t xml:space="preserve"> driver. </w:t>
       </w:r>
       <w:bookmarkStart w:id="3" w:name="_GoBack"/>
       <w:bookmarkEnd w:id="3"/>
     </w:p>
     <w:p/>
     <w:sectPr>
-      <w:footerReference w:type="even" r:id="rId14"/>
-      <w:footerReference w:type="default" r:id="rId15"/>
+      <w:footerReference w:type="even" r:id="rId15"/>
+      <w:footerReference w:type="default" r:id="rId16"/>
       <w:pgSz w:w="11907" w:h="16839"/>
       <w:pgMar w:top="1418" w:right="1050" w:bottom="1418" w:left="1050" w:header="567" w:footer="510" w:gutter="0"/>
       <w:pgNumType w:start="0"/>
@@ -772,7 +1095,7 @@
         <w:noProof/>
         <w:color w:val="5B9BD5" w:themeColor="accent1"/>
       </w:rPr>
-      <w:t>2</w:t>
+      <w:t>3</w:t>
     </w:r>
     <w:r>
       <w:rPr>
@@ -2217,6 +2540,7 @@
   </w:compat>
   <w:rsids>
     <w:rsidRoot w:val="004A0752"/>
+    <w:rsid w:val="00123595"/>
     <w:rsid w:val="004A0752"/>
     <w:rsid w:val="00676764"/>
     <w:rsid w:val="0099220C"/>
@@ -3130,6 +3454,15 @@
 </file>
 
 <file path=customXml/item2.xml><?xml version="1.0" encoding="utf-8"?>
+<?mso-contentType ?>
+<FormTemplates xmlns="http://schemas.microsoft.com/sharepoint/v3/contenttype/forms">
+  <Display>DocumentLibraryForm</Display>
+  <Edit>AssetEditForm</Edit>
+  <New>DocumentLibraryForm</New>
+</FormTemplates>
+</file>
+
+<file path=customXml/item3.xml><?xml version="1.0" encoding="utf-8"?>
 <outs:outSpaceData xmlns:outs="http://schemas.microsoft.com/office/2009/outspace/metadata">
   <outs:relatedDates/>
   <outs:relatedDocuments/>
@@ -3137,15 +3470,6 @@
   <propertyMetadataList xmlns="http://schemas.microsoft.com/office/2009/outspace/metadata"/>
   <outs:corruptMetadataWasLost/>
 </outs:outSpaceData>
-</file>
-
-<file path=customXml/item3.xml><?xml version="1.0" encoding="utf-8"?>
-<?mso-contentType ?>
-<FormTemplates xmlns="http://schemas.microsoft.com/sharepoint/v3/contenttype/forms">
-  <Display>DocumentLibraryForm</Display>
-  <Edit>AssetEditForm</Edit>
-  <New>DocumentLibraryForm</New>
-</FormTemplates>
 </file>
 
 <file path=customXml/item4.xml><?xml version="1.0" encoding="utf-8"?>
@@ -3161,6 +3485,14 @@
 </file>
 
 <file path=customXml/itemProps2.xml><?xml version="1.0" encoding="utf-8"?>
+<ds:datastoreItem xmlns:ds="http://schemas.openxmlformats.org/officeDocument/2006/customXml" ds:itemID="{48F6997C-D2A3-42CC-9D74-59FF75788F1B}">
+  <ds:schemaRefs>
+    <ds:schemaRef ds:uri="http://schemas.microsoft.com/sharepoint/v3/contenttype/forms"/>
+  </ds:schemaRefs>
+</ds:datastoreItem>
+</file>
+
+<file path=customXml/itemProps3.xml><?xml version="1.0" encoding="utf-8"?>
 <ds:datastoreItem xmlns:ds="http://schemas.openxmlformats.org/officeDocument/2006/customXml" ds:itemID="{8AA9BBAF-2A1F-4D95-901E-4FFB9D2C6CBC}">
   <ds:schemaRefs>
     <ds:schemaRef ds:uri="http://schemas.microsoft.com/office/2009/outspace/metadata"/>
@@ -3168,16 +3500,8 @@
 </ds:datastoreItem>
 </file>
 
-<file path=customXml/itemProps3.xml><?xml version="1.0" encoding="utf-8"?>
-<ds:datastoreItem xmlns:ds="http://schemas.openxmlformats.org/officeDocument/2006/customXml" ds:itemID="{48F6997C-D2A3-42CC-9D74-59FF75788F1B}">
-  <ds:schemaRefs>
-    <ds:schemaRef ds:uri="http://schemas.microsoft.com/sharepoint/v3/contenttype/forms"/>
-  </ds:schemaRefs>
-</ds:datastoreItem>
-</file>
-
 <file path=customXml/itemProps4.xml><?xml version="1.0" encoding="utf-8"?>
-<ds:datastoreItem xmlns:ds="http://schemas.openxmlformats.org/officeDocument/2006/customXml" ds:itemID="{23F4E2CE-727F-47F6-ABEE-71F0059E9AFD}">
+<ds:datastoreItem xmlns:ds="http://schemas.openxmlformats.org/officeDocument/2006/customXml" ds:itemID="{ED068627-9EE7-4AA1-8DFB-61EF2D0C8EAA}">
   <ds:schemaRefs>
     <ds:schemaRef ds:uri="http://schemas.openxmlformats.org/officeDocument/2006/bibliography"/>
   </ds:schemaRefs>

</xml_diff>

<commit_message>
added word doc with system opsætning
</commit_message>
<xml_diff>
--- a/polygon-rapport/Sundebygninger.docx
+++ b/polygon-rapport/Sundebygninger.docx
@@ -1,6 +1,6 @@
 
 <file path=word/document.xml><?xml version="1.0" encoding="utf-8"?>
-<w:document xmlns:wpc="http://schemas.microsoft.com/office/word/2010/wordprocessingCanvas" xmlns:cx="http://schemas.microsoft.com/office/drawing/2014/chartex" xmlns:cx1="http://schemas.microsoft.com/office/drawing/2015/9/8/chartex" xmlns:cx2="http://schemas.microsoft.com/office/drawing/2015/10/21/chartex" xmlns:cx3="http://schemas.microsoft.com/office/drawing/2016/5/9/chartex" xmlns:cx4="http://schemas.microsoft.com/office/drawing/2016/5/10/chartex" xmlns:cx5="http://schemas.microsoft.com/office/drawing/2016/5/11/chartex" xmlns:mc="http://schemas.openxmlformats.org/markup-compatibility/2006" xmlns:o="urn:schemas-microsoft-com:office:office" xmlns:r="http://schemas.openxmlformats.org/officeDocument/2006/relationships" xmlns:m="http://schemas.openxmlformats.org/officeDocument/2006/math" xmlns:v="urn:schemas-microsoft-com:vml" xmlns:wp14="http://schemas.microsoft.com/office/word/2010/wordprocessingDrawing" xmlns:wp="http://schemas.openxmlformats.org/drawingml/2006/wordprocessingDrawing" xmlns:w10="urn:schemas-microsoft-com:office:word" xmlns:w="http://schemas.openxmlformats.org/wordprocessingml/2006/main" xmlns:w14="http://schemas.microsoft.com/office/word/2010/wordml" xmlns:w15="http://schemas.microsoft.com/office/word/2012/wordml" xmlns:w16se="http://schemas.microsoft.com/office/word/2015/wordml/symex" xmlns:wpg="http://schemas.microsoft.com/office/word/2010/wordprocessingGroup" xmlns:wpi="http://schemas.microsoft.com/office/word/2010/wordprocessingInk" xmlns:wne="http://schemas.microsoft.com/office/word/2006/wordml" xmlns:wps="http://schemas.microsoft.com/office/word/2010/wordprocessingShape" mc:Ignorable="w14 w15 w16se wp14">
+<w:document xmlns:wpc="http://schemas.microsoft.com/office/word/2010/wordprocessingCanvas" xmlns:cx="http://schemas.microsoft.com/office/drawing/2014/chartex" xmlns:cx1="http://schemas.microsoft.com/office/drawing/2015/9/8/chartex" xmlns:cx2="http://schemas.microsoft.com/office/drawing/2015/10/21/chartex" xmlns:mc="http://schemas.openxmlformats.org/markup-compatibility/2006" xmlns:o="urn:schemas-microsoft-com:office:office" xmlns:r="http://schemas.openxmlformats.org/officeDocument/2006/relationships" xmlns:m="http://schemas.openxmlformats.org/officeDocument/2006/math" xmlns:v="urn:schemas-microsoft-com:vml" xmlns:wp14="http://schemas.microsoft.com/office/word/2010/wordprocessingDrawing" xmlns:wp="http://schemas.openxmlformats.org/drawingml/2006/wordprocessingDrawing" xmlns:w10="urn:schemas-microsoft-com:office:word" xmlns:w="http://schemas.openxmlformats.org/wordprocessingml/2006/main" xmlns:w14="http://schemas.microsoft.com/office/word/2010/wordml" xmlns:w15="http://schemas.microsoft.com/office/word/2012/wordml" xmlns:w16se="http://schemas.microsoft.com/office/word/2015/wordml/symex" xmlns:wpg="http://schemas.microsoft.com/office/word/2010/wordprocessingGroup" xmlns:wpi="http://schemas.microsoft.com/office/word/2010/wordprocessingInk" xmlns:wne="http://schemas.microsoft.com/office/word/2006/wordml" xmlns:wps="http://schemas.microsoft.com/office/word/2010/wordprocessingShape" mc:Ignorable="w14 w15 w16se wp14">
   <w:body>
     <w:sdt>
       <w:sdtPr>
@@ -477,15 +477,16 @@
       </w:r>
     </w:p>
     <w:p>
+      <w:bookmarkStart w:id="3" w:name="_GoBack"/>
       <w:r>
         <w:rPr>
           <w:noProof/>
         </w:rPr>
         <w:drawing>
-          <wp:inline distT="0" distB="0" distL="0" distR="0">
-            <wp:extent cx="5700395" cy="7493635"/>
-            <wp:effectExtent l="0" t="0" r="0" b="0"/>
-            <wp:docPr id="9" name="Billede 9"/>
+          <wp:inline distT="0" distB="0" distL="0" distR="0" wp14:anchorId="789A974A" wp14:editId="49FE3F3B">
+            <wp:extent cx="6227445" cy="5847080"/>
+            <wp:effectExtent l="0" t="0" r="1905" b="1270"/>
+            <wp:docPr id="2" name="Billede 2"/>
             <wp:cNvGraphicFramePr>
               <a:graphicFrameLocks xmlns:a="http://schemas.openxmlformats.org/drawingml/2006/main" noChangeAspect="1"/>
             </wp:cNvGraphicFramePr>
@@ -493,36 +494,23 @@
               <a:graphicData uri="http://schemas.openxmlformats.org/drawingml/2006/picture">
                 <pic:pic xmlns:pic="http://schemas.openxmlformats.org/drawingml/2006/picture">
                   <pic:nvPicPr>
-                    <pic:cNvPr id="0" name="Picture 1"/>
-                    <pic:cNvPicPr>
-                      <a:picLocks noChangeAspect="1" noChangeArrowheads="1"/>
-                    </pic:cNvPicPr>
+                    <pic:cNvPr id="1" name=""/>
+                    <pic:cNvPicPr/>
                   </pic:nvPicPr>
                   <pic:blipFill>
-                    <a:blip r:embed="rId13">
-                      <a:extLst>
-                        <a:ext uri="{28A0092B-C50C-407E-A947-70E740481C1C}">
-                          <a14:useLocalDpi xmlns:a14="http://schemas.microsoft.com/office/drawing/2010/main" val="0"/>
-                        </a:ext>
-                      </a:extLst>
-                    </a:blip>
-                    <a:srcRect/>
+                    <a:blip r:embed="rId13"/>
                     <a:stretch>
                       <a:fillRect/>
                     </a:stretch>
                   </pic:blipFill>
-                  <pic:spPr bwMode="auto">
+                  <pic:spPr>
                     <a:xfrm>
                       <a:off x="0" y="0"/>
-                      <a:ext cx="5700395" cy="7493635"/>
+                      <a:ext cx="6227445" cy="5847080"/>
                     </a:xfrm>
                     <a:prstGeom prst="rect">
                       <a:avLst/>
                     </a:prstGeom>
-                    <a:noFill/>
-                    <a:ln>
-                      <a:noFill/>
-                    </a:ln>
                   </pic:spPr>
                 </pic:pic>
               </a:graphicData>
@@ -530,6 +518,7 @@
           </wp:inline>
         </w:drawing>
       </w:r>
+      <w:bookmarkEnd w:id="3"/>
     </w:p>
     <w:p>
       <w:pPr>
@@ -570,7 +559,6 @@
     </w:p>
     <w:p>
       <w:r>
-        <w:lastRenderedPageBreak/>
         <w:t xml:space="preserve">Det gør det også nemmere at skifte et lag ud, for eksempel hvis vi gerne ville lave et program i stedet for en hjemmeside, eller </w:t>
       </w:r>
       <w:proofErr w:type="spellStart"/>
@@ -615,6 +603,7 @@
         <w:pStyle w:val="Overskrift2"/>
       </w:pPr>
       <w:r>
+        <w:lastRenderedPageBreak/>
         <w:t>Præsentations lag</w:t>
       </w:r>
     </w:p>
@@ -688,44 +677,28 @@
       </w:r>
       <w:proofErr w:type="spellEnd"/>
       <w:r>
-        <w:t xml:space="preserve"> er standard i </w:t>
+        <w:t xml:space="preserve"> er standard i Servletter generet af </w:t>
       </w:r>
       <w:proofErr w:type="spellStart"/>
       <w:r>
-        <w:t>Servletter</w:t>
+        <w:t>netbeans</w:t>
       </w:r>
       <w:proofErr w:type="spellEnd"/>
       <w:r>
-        <w:t xml:space="preserve"> generet af </w:t>
+        <w:t xml:space="preserve"> og gør at svaret der kommer bliver i UTF-8.</w:t>
+      </w:r>
+    </w:p>
+    <w:p>
+      <w:r>
+        <w:t xml:space="preserve">Ved linje 2 viste der sig et stort plus ved at gøre brug af en frontcontroller, her kunne vi sætte </w:t>
       </w:r>
       <w:proofErr w:type="spellStart"/>
       <w:r>
-        <w:t>netbeans</w:t>
+        <w:t>requestet</w:t>
       </w:r>
       <w:proofErr w:type="spellEnd"/>
       <w:r>
-        <w:t xml:space="preserve"> og gør at svaret der kommer bliver i UTF-8.</w:t>
-      </w:r>
-    </w:p>
-    <w:p>
-      <w:r>
-        <w:t xml:space="preserve">Ved linje 2 viste der sig et stort plus ved at gøre brug af en frontcontroller, her kunne vi sætte </w:t>
-      </w:r>
-      <w:proofErr w:type="spellStart"/>
-      <w:r>
-        <w:t>requestet</w:t>
-      </w:r>
-      <w:proofErr w:type="spellEnd"/>
-      <w:r>
-        <w:t xml:space="preserve"> til også at være UTF-8, dette medførte at ved hjælp af en linje, kunne vi gemme UTF-8 i vores database, hvis vi ikke havde haft en frontcontroller, havde vi været nødt til at dykke ned i hver </w:t>
-      </w:r>
-      <w:proofErr w:type="spellStart"/>
-      <w:r>
-        <w:t>servlet</w:t>
-      </w:r>
-      <w:proofErr w:type="spellEnd"/>
-      <w:r>
-        <w:t xml:space="preserve"> der gemte </w:t>
+        <w:t xml:space="preserve"> til også at være UTF-8, dette medførte at ved hjælp af en linje, kunne vi gemme UTF-8 i vores database, hvis vi ikke havde haft en frontcontroller, havde vi været nødt til at dykke ned i hver servlet der gemte </w:t>
       </w:r>
       <w:proofErr w:type="spellStart"/>
       <w:r>
@@ -845,8 +818,6 @@
       <w:r>
         <w:t xml:space="preserve"> driver. </w:t>
       </w:r>
-      <w:bookmarkStart w:id="3" w:name="_GoBack"/>
-      <w:bookmarkEnd w:id="3"/>
     </w:p>
     <w:p/>
     <w:sectPr>
@@ -864,7 +835,7 @@
 </file>
 
 <file path=word/endnotes.xml><?xml version="1.0" encoding="utf-8"?>
-<w:endnotes xmlns:wpc="http://schemas.microsoft.com/office/word/2010/wordprocessingCanvas" xmlns:cx="http://schemas.microsoft.com/office/drawing/2014/chartex" xmlns:cx1="http://schemas.microsoft.com/office/drawing/2015/9/8/chartex" xmlns:cx2="http://schemas.microsoft.com/office/drawing/2015/10/21/chartex" xmlns:cx3="http://schemas.microsoft.com/office/drawing/2016/5/9/chartex" xmlns:cx4="http://schemas.microsoft.com/office/drawing/2016/5/10/chartex" xmlns:cx5="http://schemas.microsoft.com/office/drawing/2016/5/11/chartex" xmlns:mc="http://schemas.openxmlformats.org/markup-compatibility/2006" xmlns:o="urn:schemas-microsoft-com:office:office" xmlns:r="http://schemas.openxmlformats.org/officeDocument/2006/relationships" xmlns:m="http://schemas.openxmlformats.org/officeDocument/2006/math" xmlns:v="urn:schemas-microsoft-com:vml" xmlns:wp14="http://schemas.microsoft.com/office/word/2010/wordprocessingDrawing" xmlns:wp="http://schemas.openxmlformats.org/drawingml/2006/wordprocessingDrawing" xmlns:w10="urn:schemas-microsoft-com:office:word" xmlns:w="http://schemas.openxmlformats.org/wordprocessingml/2006/main" xmlns:w14="http://schemas.microsoft.com/office/word/2010/wordml" xmlns:w15="http://schemas.microsoft.com/office/word/2012/wordml" xmlns:w16se="http://schemas.microsoft.com/office/word/2015/wordml/symex" xmlns:wpg="http://schemas.microsoft.com/office/word/2010/wordprocessingGroup" xmlns:wpi="http://schemas.microsoft.com/office/word/2010/wordprocessingInk" xmlns:wne="http://schemas.microsoft.com/office/word/2006/wordml" xmlns:wps="http://schemas.microsoft.com/office/word/2010/wordprocessingShape" mc:Ignorable="w14 w15 w16se wp14">
+<w:endnotes xmlns:wpc="http://schemas.microsoft.com/office/word/2010/wordprocessingCanvas" xmlns:cx="http://schemas.microsoft.com/office/drawing/2014/chartex" xmlns:cx1="http://schemas.microsoft.com/office/drawing/2015/9/8/chartex" xmlns:cx2="http://schemas.microsoft.com/office/drawing/2015/10/21/chartex" xmlns:mc="http://schemas.openxmlformats.org/markup-compatibility/2006" xmlns:o="urn:schemas-microsoft-com:office:office" xmlns:r="http://schemas.openxmlformats.org/officeDocument/2006/relationships" xmlns:m="http://schemas.openxmlformats.org/officeDocument/2006/math" xmlns:v="urn:schemas-microsoft-com:vml" xmlns:wp14="http://schemas.microsoft.com/office/word/2010/wordprocessingDrawing" xmlns:wp="http://schemas.openxmlformats.org/drawingml/2006/wordprocessingDrawing" xmlns:w10="urn:schemas-microsoft-com:office:word" xmlns:w="http://schemas.openxmlformats.org/wordprocessingml/2006/main" xmlns:w14="http://schemas.microsoft.com/office/word/2010/wordml" xmlns:w15="http://schemas.microsoft.com/office/word/2012/wordml" xmlns:w16se="http://schemas.microsoft.com/office/word/2015/wordml/symex" xmlns:wpg="http://schemas.microsoft.com/office/word/2010/wordprocessingGroup" xmlns:wpi="http://schemas.microsoft.com/office/word/2010/wordprocessingInk" xmlns:wne="http://schemas.microsoft.com/office/word/2006/wordml" xmlns:wps="http://schemas.microsoft.com/office/word/2010/wordprocessingShape" mc:Ignorable="w14 w15 w16se wp14">
   <w:endnote w:type="separator" w:id="-1">
     <w:p>
       <w:pPr>
@@ -889,7 +860,7 @@
 </file>
 
 <file path=word/footer1.xml><?xml version="1.0" encoding="utf-8"?>
-<w:ftr xmlns:wpc="http://schemas.microsoft.com/office/word/2010/wordprocessingCanvas" xmlns:cx="http://schemas.microsoft.com/office/drawing/2014/chartex" xmlns:cx1="http://schemas.microsoft.com/office/drawing/2015/9/8/chartex" xmlns:cx2="http://schemas.microsoft.com/office/drawing/2015/10/21/chartex" xmlns:cx3="http://schemas.microsoft.com/office/drawing/2016/5/9/chartex" xmlns:cx4="http://schemas.microsoft.com/office/drawing/2016/5/10/chartex" xmlns:cx5="http://schemas.microsoft.com/office/drawing/2016/5/11/chartex" xmlns:mc="http://schemas.openxmlformats.org/markup-compatibility/2006" xmlns:o="urn:schemas-microsoft-com:office:office" xmlns:r="http://schemas.openxmlformats.org/officeDocument/2006/relationships" xmlns:m="http://schemas.openxmlformats.org/officeDocument/2006/math" xmlns:v="urn:schemas-microsoft-com:vml" xmlns:wp14="http://schemas.microsoft.com/office/word/2010/wordprocessingDrawing" xmlns:wp="http://schemas.openxmlformats.org/drawingml/2006/wordprocessingDrawing" xmlns:w10="urn:schemas-microsoft-com:office:word" xmlns:w="http://schemas.openxmlformats.org/wordprocessingml/2006/main" xmlns:w14="http://schemas.microsoft.com/office/word/2010/wordml" xmlns:w15="http://schemas.microsoft.com/office/word/2012/wordml" xmlns:w16se="http://schemas.microsoft.com/office/word/2015/wordml/symex" xmlns:wpg="http://schemas.microsoft.com/office/word/2010/wordprocessingGroup" xmlns:wpi="http://schemas.microsoft.com/office/word/2010/wordprocessingInk" xmlns:wne="http://schemas.microsoft.com/office/word/2006/wordml" xmlns:wps="http://schemas.microsoft.com/office/word/2010/wordprocessingShape" mc:Ignorable="w14 w15 w16se wp14">
+<w:ftr xmlns:wpc="http://schemas.microsoft.com/office/word/2010/wordprocessingCanvas" xmlns:cx="http://schemas.microsoft.com/office/drawing/2014/chartex" xmlns:cx1="http://schemas.microsoft.com/office/drawing/2015/9/8/chartex" xmlns:cx2="http://schemas.microsoft.com/office/drawing/2015/10/21/chartex" xmlns:mc="http://schemas.openxmlformats.org/markup-compatibility/2006" xmlns:o="urn:schemas-microsoft-com:office:office" xmlns:r="http://schemas.openxmlformats.org/officeDocument/2006/relationships" xmlns:m="http://schemas.openxmlformats.org/officeDocument/2006/math" xmlns:v="urn:schemas-microsoft-com:vml" xmlns:wp14="http://schemas.microsoft.com/office/word/2010/wordprocessingDrawing" xmlns:wp="http://schemas.openxmlformats.org/drawingml/2006/wordprocessingDrawing" xmlns:w10="urn:schemas-microsoft-com:office:word" xmlns:w="http://schemas.openxmlformats.org/wordprocessingml/2006/main" xmlns:w14="http://schemas.microsoft.com/office/word/2010/wordml" xmlns:w15="http://schemas.microsoft.com/office/word/2012/wordml" xmlns:w16se="http://schemas.microsoft.com/office/word/2015/wordml/symex" xmlns:wpg="http://schemas.microsoft.com/office/word/2010/wordprocessingGroup" xmlns:wpi="http://schemas.microsoft.com/office/word/2010/wordprocessingInk" xmlns:wne="http://schemas.microsoft.com/office/word/2006/wordml" xmlns:wps="http://schemas.microsoft.com/office/word/2010/wordprocessingShape" mc:Ignorable="w14 w15 w16se wp14">
   <w:p>
     <w:pPr>
       <w:jc w:val="right"/>
@@ -1032,7 +1003,7 @@
             </wp:inline>
           </w:drawing>
         </mc:Choice>
-        <mc:Fallback>
+        <mc:Fallback xmlns:cx5="http://schemas.microsoft.com/office/drawing/2016/5/11/chartex" xmlns:cx4="http://schemas.microsoft.com/office/drawing/2016/5/10/chartex" xmlns:cx3="http://schemas.microsoft.com/office/drawing/2016/5/9/chartex">
           <w:pict>
             <v:group w14:anchorId="782AEDD0" id="Gruppe 4" o:spid="_x0000_s1026" style="width:183.3pt;height:3.55pt;mso-position-horizontal-relative:char;mso-position-vertical-relative:line" coordorigin="7606,15084" coordsize="3666,71" o:gfxdata="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">
               <v:shapetype id="_x0000_t32" coordsize="21600,21600" o:spt="32" o:oned="t" path="m,l21600,21600e" filled="f">
@@ -1064,7 +1035,7 @@
 </file>
 
 <file path=word/footer2.xml><?xml version="1.0" encoding="utf-8"?>
-<w:ftr xmlns:wpc="http://schemas.microsoft.com/office/word/2010/wordprocessingCanvas" xmlns:cx="http://schemas.microsoft.com/office/drawing/2014/chartex" xmlns:cx1="http://schemas.microsoft.com/office/drawing/2015/9/8/chartex" xmlns:cx2="http://schemas.microsoft.com/office/drawing/2015/10/21/chartex" xmlns:cx3="http://schemas.microsoft.com/office/drawing/2016/5/9/chartex" xmlns:cx4="http://schemas.microsoft.com/office/drawing/2016/5/10/chartex" xmlns:cx5="http://schemas.microsoft.com/office/drawing/2016/5/11/chartex" xmlns:mc="http://schemas.openxmlformats.org/markup-compatibility/2006" xmlns:o="urn:schemas-microsoft-com:office:office" xmlns:r="http://schemas.openxmlformats.org/officeDocument/2006/relationships" xmlns:m="http://schemas.openxmlformats.org/officeDocument/2006/math" xmlns:v="urn:schemas-microsoft-com:vml" xmlns:wp14="http://schemas.microsoft.com/office/word/2010/wordprocessingDrawing" xmlns:wp="http://schemas.openxmlformats.org/drawingml/2006/wordprocessingDrawing" xmlns:w10="urn:schemas-microsoft-com:office:word" xmlns:w="http://schemas.openxmlformats.org/wordprocessingml/2006/main" xmlns:w14="http://schemas.microsoft.com/office/word/2010/wordml" xmlns:w15="http://schemas.microsoft.com/office/word/2012/wordml" xmlns:w16se="http://schemas.microsoft.com/office/word/2015/wordml/symex" xmlns:wpg="http://schemas.microsoft.com/office/word/2010/wordprocessingGroup" xmlns:wpi="http://schemas.microsoft.com/office/word/2010/wordprocessingInk" xmlns:wne="http://schemas.microsoft.com/office/word/2006/wordml" xmlns:wps="http://schemas.microsoft.com/office/word/2010/wordprocessingShape" mc:Ignorable="w14 w15 w16se wp14">
+<w:ftr xmlns:wpc="http://schemas.microsoft.com/office/word/2010/wordprocessingCanvas" xmlns:cx="http://schemas.microsoft.com/office/drawing/2014/chartex" xmlns:cx1="http://schemas.microsoft.com/office/drawing/2015/9/8/chartex" xmlns:cx2="http://schemas.microsoft.com/office/drawing/2015/10/21/chartex" xmlns:mc="http://schemas.openxmlformats.org/markup-compatibility/2006" xmlns:o="urn:schemas-microsoft-com:office:office" xmlns:r="http://schemas.openxmlformats.org/officeDocument/2006/relationships" xmlns:m="http://schemas.openxmlformats.org/officeDocument/2006/math" xmlns:v="urn:schemas-microsoft-com:vml" xmlns:wp14="http://schemas.microsoft.com/office/word/2010/wordprocessingDrawing" xmlns:wp="http://schemas.openxmlformats.org/drawingml/2006/wordprocessingDrawing" xmlns:w10="urn:schemas-microsoft-com:office:word" xmlns:w="http://schemas.openxmlformats.org/wordprocessingml/2006/main" xmlns:w14="http://schemas.microsoft.com/office/word/2010/wordml" xmlns:w15="http://schemas.microsoft.com/office/word/2012/wordml" xmlns:w16se="http://schemas.microsoft.com/office/word/2015/wordml/symex" xmlns:wpg="http://schemas.microsoft.com/office/word/2010/wordprocessingGroup" xmlns:wpi="http://schemas.microsoft.com/office/word/2010/wordprocessingInk" xmlns:wne="http://schemas.microsoft.com/office/word/2006/wordml" xmlns:wps="http://schemas.microsoft.com/office/word/2010/wordprocessingShape" mc:Ignorable="w14 w15 w16se wp14">
   <w:p>
     <w:r>
       <w:rPr>
@@ -1095,7 +1066,7 @@
         <w:noProof/>
         <w:color w:val="5B9BD5" w:themeColor="accent1"/>
       </w:rPr>
-      <w:t>3</w:t>
+      <w:t>2</w:t>
     </w:r>
     <w:r>
       <w:rPr>
@@ -1108,7 +1079,7 @@
 </file>
 
 <file path=word/footnotes.xml><?xml version="1.0" encoding="utf-8"?>
-<w:footnotes xmlns:wpc="http://schemas.microsoft.com/office/word/2010/wordprocessingCanvas" xmlns:cx="http://schemas.microsoft.com/office/drawing/2014/chartex" xmlns:cx1="http://schemas.microsoft.com/office/drawing/2015/9/8/chartex" xmlns:cx2="http://schemas.microsoft.com/office/drawing/2015/10/21/chartex" xmlns:cx3="http://schemas.microsoft.com/office/drawing/2016/5/9/chartex" xmlns:cx4="http://schemas.microsoft.com/office/drawing/2016/5/10/chartex" xmlns:cx5="http://schemas.microsoft.com/office/drawing/2016/5/11/chartex" xmlns:mc="http://schemas.openxmlformats.org/markup-compatibility/2006" xmlns:o="urn:schemas-microsoft-com:office:office" xmlns:r="http://schemas.openxmlformats.org/officeDocument/2006/relationships" xmlns:m="http://schemas.openxmlformats.org/officeDocument/2006/math" xmlns:v="urn:schemas-microsoft-com:vml" xmlns:wp14="http://schemas.microsoft.com/office/word/2010/wordprocessingDrawing" xmlns:wp="http://schemas.openxmlformats.org/drawingml/2006/wordprocessingDrawing" xmlns:w10="urn:schemas-microsoft-com:office:word" xmlns:w="http://schemas.openxmlformats.org/wordprocessingml/2006/main" xmlns:w14="http://schemas.microsoft.com/office/word/2010/wordml" xmlns:w15="http://schemas.microsoft.com/office/word/2012/wordml" xmlns:w16se="http://schemas.microsoft.com/office/word/2015/wordml/symex" xmlns:wpg="http://schemas.microsoft.com/office/word/2010/wordprocessingGroup" xmlns:wpi="http://schemas.microsoft.com/office/word/2010/wordprocessingInk" xmlns:wne="http://schemas.microsoft.com/office/word/2006/wordml" xmlns:wps="http://schemas.microsoft.com/office/word/2010/wordprocessingShape" mc:Ignorable="w14 w15 w16se wp14">
+<w:footnotes xmlns:wpc="http://schemas.microsoft.com/office/word/2010/wordprocessingCanvas" xmlns:cx="http://schemas.microsoft.com/office/drawing/2014/chartex" xmlns:cx1="http://schemas.microsoft.com/office/drawing/2015/9/8/chartex" xmlns:cx2="http://schemas.microsoft.com/office/drawing/2015/10/21/chartex" xmlns:mc="http://schemas.openxmlformats.org/markup-compatibility/2006" xmlns:o="urn:schemas-microsoft-com:office:office" xmlns:r="http://schemas.openxmlformats.org/officeDocument/2006/relationships" xmlns:m="http://schemas.openxmlformats.org/officeDocument/2006/math" xmlns:v="urn:schemas-microsoft-com:vml" xmlns:wp14="http://schemas.microsoft.com/office/word/2010/wordprocessingDrawing" xmlns:wp="http://schemas.openxmlformats.org/drawingml/2006/wordprocessingDrawing" xmlns:w10="urn:schemas-microsoft-com:office:word" xmlns:w="http://schemas.openxmlformats.org/wordprocessingml/2006/main" xmlns:w14="http://schemas.microsoft.com/office/word/2010/wordml" xmlns:w15="http://schemas.microsoft.com/office/word/2012/wordml" xmlns:w16se="http://schemas.microsoft.com/office/word/2015/wordml/symex" xmlns:wpg="http://schemas.microsoft.com/office/word/2010/wordprocessingGroup" xmlns:wpi="http://schemas.microsoft.com/office/word/2010/wordprocessingInk" xmlns:wne="http://schemas.microsoft.com/office/word/2006/wordml" xmlns:wps="http://schemas.microsoft.com/office/word/2010/wordprocessingShape" mc:Ignorable="w14 w15 w16se wp14">
   <w:footnote w:type="separator" w:id="-1">
     <w:p>
       <w:pPr>
@@ -1133,7 +1104,7 @@
 </file>
 
 <file path=word/numbering.xml><?xml version="1.0" encoding="utf-8"?>
-<w:numbering xmlns:wpc="http://schemas.microsoft.com/office/word/2010/wordprocessingCanvas" xmlns:cx="http://schemas.microsoft.com/office/drawing/2014/chartex" xmlns:cx1="http://schemas.microsoft.com/office/drawing/2015/9/8/chartex" xmlns:cx2="http://schemas.microsoft.com/office/drawing/2015/10/21/chartex" xmlns:cx3="http://schemas.microsoft.com/office/drawing/2016/5/9/chartex" xmlns:cx4="http://schemas.microsoft.com/office/drawing/2016/5/10/chartex" xmlns:cx5="http://schemas.microsoft.com/office/drawing/2016/5/11/chartex" xmlns:mc="http://schemas.openxmlformats.org/markup-compatibility/2006" xmlns:o="urn:schemas-microsoft-com:office:office" xmlns:r="http://schemas.openxmlformats.org/officeDocument/2006/relationships" xmlns:m="http://schemas.openxmlformats.org/officeDocument/2006/math" xmlns:v="urn:schemas-microsoft-com:vml" xmlns:wp14="http://schemas.microsoft.com/office/word/2010/wordprocessingDrawing" xmlns:wp="http://schemas.openxmlformats.org/drawingml/2006/wordprocessingDrawing" xmlns:w10="urn:schemas-microsoft-com:office:word" xmlns:w="http://schemas.openxmlformats.org/wordprocessingml/2006/main" xmlns:w14="http://schemas.microsoft.com/office/word/2010/wordml" xmlns:w15="http://schemas.microsoft.com/office/word/2012/wordml" xmlns:w16se="http://schemas.microsoft.com/office/word/2015/wordml/symex" xmlns:wpg="http://schemas.microsoft.com/office/word/2010/wordprocessingGroup" xmlns:wpi="http://schemas.microsoft.com/office/word/2010/wordprocessingInk" xmlns:wne="http://schemas.microsoft.com/office/word/2006/wordml" xmlns:wps="http://schemas.microsoft.com/office/word/2010/wordprocessingShape" mc:Ignorable="w14 w15 w16se wp14">
+<w:numbering xmlns:wpc="http://schemas.microsoft.com/office/word/2010/wordprocessingCanvas" xmlns:cx="http://schemas.microsoft.com/office/drawing/2014/chartex" xmlns:cx1="http://schemas.microsoft.com/office/drawing/2015/9/8/chartex" xmlns:cx2="http://schemas.microsoft.com/office/drawing/2015/10/21/chartex" xmlns:mc="http://schemas.openxmlformats.org/markup-compatibility/2006" xmlns:o="urn:schemas-microsoft-com:office:office" xmlns:r="http://schemas.openxmlformats.org/officeDocument/2006/relationships" xmlns:m="http://schemas.openxmlformats.org/officeDocument/2006/math" xmlns:v="urn:schemas-microsoft-com:vml" xmlns:wp14="http://schemas.microsoft.com/office/word/2010/wordprocessingDrawing" xmlns:wp="http://schemas.openxmlformats.org/drawingml/2006/wordprocessingDrawing" xmlns:w10="urn:schemas-microsoft-com:office:word" xmlns:w="http://schemas.openxmlformats.org/wordprocessingml/2006/main" xmlns:w14="http://schemas.microsoft.com/office/word/2010/wordml" xmlns:w15="http://schemas.microsoft.com/office/word/2012/wordml" xmlns:w16se="http://schemas.microsoft.com/office/word/2015/wordml/symex" xmlns:wpg="http://schemas.microsoft.com/office/word/2010/wordprocessingGroup" xmlns:wpi="http://schemas.microsoft.com/office/word/2010/wordprocessingInk" xmlns:wne="http://schemas.microsoft.com/office/word/2006/wordml" xmlns:wps="http://schemas.microsoft.com/office/word/2010/wordprocessingShape" mc:Ignorable="w14 w15 w16se wp14">
   <w:abstractNum w:abstractNumId="0" w15:restartNumberingAfterBreak="0">
     <w:nsid w:val="1482775B"/>
     <w:multiLevelType w:val="multilevel"/>
@@ -1270,7 +1241,7 @@
       </w:pPr>
     </w:pPrDefault>
   </w:docDefaults>
-  <w:latentStyles w:defLockedState="0" w:defUIPriority="99" w:defSemiHidden="0" w:defUnhideWhenUsed="0" w:defQFormat="0" w:count="374">
+  <w:latentStyles w:defLockedState="0" w:defUIPriority="99" w:defSemiHidden="0" w:defUnhideWhenUsed="0" w:defQFormat="0" w:count="372">
     <w:lsdException w:name="Normal" w:uiPriority="0" w:qFormat="1"/>
     <w:lsdException w:name="heading 1" w:uiPriority="9" w:qFormat="1"/>
     <w:lsdException w:name="heading 2" w:semiHidden="1" w:uiPriority="9" w:unhideWhenUsed="1" w:qFormat="1"/>
@@ -1643,8 +1614,6 @@
     <w:lsdException w:name="List Table 6 Colorful Accent 6" w:uiPriority="51"/>
     <w:lsdException w:name="List Table 7 Colorful Accent 6" w:uiPriority="52"/>
     <w:lsdException w:name="Mention" w:semiHidden="1" w:unhideWhenUsed="1"/>
-    <w:lsdException w:name="Smart Hyperlink" w:semiHidden="1" w:unhideWhenUsed="1"/>
-    <w:lsdException w:name="Hashtag" w:semiHidden="1" w:unhideWhenUsed="1"/>
   </w:latentStyles>
   <w:style w:type="paragraph" w:default="1" w:styleId="Normal">
     <w:name w:val="Normal"/>
@@ -2390,7 +2359,7 @@
 </file>
 
 <file path=word/glossary/document.xml><?xml version="1.0" encoding="utf-8"?>
-<w:glossaryDocument xmlns:wpc="http://schemas.microsoft.com/office/word/2010/wordprocessingCanvas" xmlns:cx="http://schemas.microsoft.com/office/drawing/2014/chartex" xmlns:cx1="http://schemas.microsoft.com/office/drawing/2015/9/8/chartex" xmlns:cx2="http://schemas.microsoft.com/office/drawing/2015/10/21/chartex" xmlns:cx3="http://schemas.microsoft.com/office/drawing/2016/5/9/chartex" xmlns:cx4="http://schemas.microsoft.com/office/drawing/2016/5/10/chartex" xmlns:cx5="http://schemas.microsoft.com/office/drawing/2016/5/11/chartex" xmlns:mc="http://schemas.openxmlformats.org/markup-compatibility/2006" xmlns:o="urn:schemas-microsoft-com:office:office" xmlns:r="http://schemas.openxmlformats.org/officeDocument/2006/relationships" xmlns:m="http://schemas.openxmlformats.org/officeDocument/2006/math" xmlns:v="urn:schemas-microsoft-com:vml" xmlns:wp14="http://schemas.microsoft.com/office/word/2010/wordprocessingDrawing" xmlns:wp="http://schemas.openxmlformats.org/drawingml/2006/wordprocessingDrawing" xmlns:w10="urn:schemas-microsoft-com:office:word" xmlns:w="http://schemas.openxmlformats.org/wordprocessingml/2006/main" xmlns:w14="http://schemas.microsoft.com/office/word/2010/wordml" xmlns:w15="http://schemas.microsoft.com/office/word/2012/wordml" xmlns:w16se="http://schemas.microsoft.com/office/word/2015/wordml/symex" xmlns:wpg="http://schemas.microsoft.com/office/word/2010/wordprocessingGroup" xmlns:wpi="http://schemas.microsoft.com/office/word/2010/wordprocessingInk" xmlns:wne="http://schemas.microsoft.com/office/word/2006/wordml" xmlns:wps="http://schemas.microsoft.com/office/word/2010/wordprocessingShape" mc:Ignorable="w14 w15 w16se wp14">
+<w:glossaryDocument xmlns:wpc="http://schemas.microsoft.com/office/word/2010/wordprocessingCanvas" xmlns:cx="http://schemas.microsoft.com/office/drawing/2014/chartex" xmlns:cx1="http://schemas.microsoft.com/office/drawing/2015/9/8/chartex" xmlns:cx2="http://schemas.microsoft.com/office/drawing/2015/10/21/chartex" xmlns:mc="http://schemas.openxmlformats.org/markup-compatibility/2006" xmlns:o="urn:schemas-microsoft-com:office:office" xmlns:r="http://schemas.openxmlformats.org/officeDocument/2006/relationships" xmlns:m="http://schemas.openxmlformats.org/officeDocument/2006/math" xmlns:v="urn:schemas-microsoft-com:vml" xmlns:wp14="http://schemas.microsoft.com/office/word/2010/wordprocessingDrawing" xmlns:wp="http://schemas.openxmlformats.org/drawingml/2006/wordprocessingDrawing" xmlns:w10="urn:schemas-microsoft-com:office:word" xmlns:w="http://schemas.openxmlformats.org/wordprocessingml/2006/main" xmlns:w14="http://schemas.microsoft.com/office/word/2010/wordml" xmlns:w15="http://schemas.microsoft.com/office/word/2012/wordml" xmlns:w16se="http://schemas.microsoft.com/office/word/2015/wordml/symex" xmlns:wpg="http://schemas.microsoft.com/office/word/2010/wordprocessingGroup" xmlns:wpi="http://schemas.microsoft.com/office/word/2010/wordprocessingInk" xmlns:wne="http://schemas.microsoft.com/office/word/2006/wordml" xmlns:wps="http://schemas.microsoft.com/office/word/2010/wordprocessingShape" mc:Ignorable="w14 w15 w16se wp14">
   <w:docParts>
     <w:docPart>
       <w:docPartPr>
@@ -2543,6 +2512,7 @@
     <w:rsid w:val="00123595"/>
     <w:rsid w:val="004A0752"/>
     <w:rsid w:val="00676764"/>
+    <w:rsid w:val="00962BFC"/>
     <w:rsid w:val="0099220C"/>
     <w:rsid w:val="00F65F0D"/>
   </w:rsids>
@@ -2584,7 +2554,7 @@
       </w:pPr>
     </w:pPrDefault>
   </w:docDefaults>
-  <w:latentStyles w:defLockedState="0" w:defUIPriority="99" w:defSemiHidden="0" w:defUnhideWhenUsed="0" w:defQFormat="0" w:count="374">
+  <w:latentStyles w:defLockedState="0" w:defUIPriority="99" w:defSemiHidden="0" w:defUnhideWhenUsed="0" w:defQFormat="0" w:count="372">
     <w:lsdException w:name="Normal" w:uiPriority="0" w:qFormat="1"/>
     <w:lsdException w:name="heading 1" w:uiPriority="9" w:qFormat="1"/>
     <w:lsdException w:name="heading 2" w:semiHidden="1" w:uiPriority="9" w:unhideWhenUsed="1" w:qFormat="1"/>
@@ -2957,8 +2927,6 @@
     <w:lsdException w:name="List Table 6 Colorful Accent 6" w:uiPriority="51"/>
     <w:lsdException w:name="List Table 7 Colorful Accent 6" w:uiPriority="52"/>
     <w:lsdException w:name="Mention" w:semiHidden="1" w:unhideWhenUsed="1"/>
-    <w:lsdException w:name="Smart Hyperlink" w:semiHidden="1" w:unhideWhenUsed="1"/>
-    <w:lsdException w:name="Hashtag" w:semiHidden="1" w:unhideWhenUsed="1"/>
   </w:latentStyles>
   <w:style w:type="paragraph" w:default="1" w:styleId="Normal">
     <w:name w:val="Normal"/>
@@ -3454,15 +3422,6 @@
 </file>
 
 <file path=customXml/item2.xml><?xml version="1.0" encoding="utf-8"?>
-<?mso-contentType ?>
-<FormTemplates xmlns="http://schemas.microsoft.com/sharepoint/v3/contenttype/forms">
-  <Display>DocumentLibraryForm</Display>
-  <Edit>AssetEditForm</Edit>
-  <New>DocumentLibraryForm</New>
-</FormTemplates>
-</file>
-
-<file path=customXml/item3.xml><?xml version="1.0" encoding="utf-8"?>
 <outs:outSpaceData xmlns:outs="http://schemas.microsoft.com/office/2009/outspace/metadata">
   <outs:relatedDates/>
   <outs:relatedDocuments/>
@@ -3470,6 +3429,15 @@
   <propertyMetadataList xmlns="http://schemas.microsoft.com/office/2009/outspace/metadata"/>
   <outs:corruptMetadataWasLost/>
 </outs:outSpaceData>
+</file>
+
+<file path=customXml/item3.xml><?xml version="1.0" encoding="utf-8"?>
+<?mso-contentType ?>
+<FormTemplates xmlns="http://schemas.microsoft.com/sharepoint/v3/contenttype/forms">
+  <Display>DocumentLibraryForm</Display>
+  <Edit>AssetEditForm</Edit>
+  <New>DocumentLibraryForm</New>
+</FormTemplates>
 </file>
 
 <file path=customXml/item4.xml><?xml version="1.0" encoding="utf-8"?>
@@ -3485,6 +3453,14 @@
 </file>
 
 <file path=customXml/itemProps2.xml><?xml version="1.0" encoding="utf-8"?>
+<ds:datastoreItem xmlns:ds="http://schemas.openxmlformats.org/officeDocument/2006/customXml" ds:itemID="{8AA9BBAF-2A1F-4D95-901E-4FFB9D2C6CBC}">
+  <ds:schemaRefs>
+    <ds:schemaRef ds:uri="http://schemas.microsoft.com/office/2009/outspace/metadata"/>
+  </ds:schemaRefs>
+</ds:datastoreItem>
+</file>
+
+<file path=customXml/itemProps3.xml><?xml version="1.0" encoding="utf-8"?>
 <ds:datastoreItem xmlns:ds="http://schemas.openxmlformats.org/officeDocument/2006/customXml" ds:itemID="{48F6997C-D2A3-42CC-9D74-59FF75788F1B}">
   <ds:schemaRefs>
     <ds:schemaRef ds:uri="http://schemas.microsoft.com/sharepoint/v3/contenttype/forms"/>
@@ -3492,16 +3468,8 @@
 </ds:datastoreItem>
 </file>
 
-<file path=customXml/itemProps3.xml><?xml version="1.0" encoding="utf-8"?>
-<ds:datastoreItem xmlns:ds="http://schemas.openxmlformats.org/officeDocument/2006/customXml" ds:itemID="{8AA9BBAF-2A1F-4D95-901E-4FFB9D2C6CBC}">
-  <ds:schemaRefs>
-    <ds:schemaRef ds:uri="http://schemas.microsoft.com/office/2009/outspace/metadata"/>
-  </ds:schemaRefs>
-</ds:datastoreItem>
-</file>
-
 <file path=customXml/itemProps4.xml><?xml version="1.0" encoding="utf-8"?>
-<ds:datastoreItem xmlns:ds="http://schemas.openxmlformats.org/officeDocument/2006/customXml" ds:itemID="{ED068627-9EE7-4AA1-8DFB-61EF2D0C8EAA}">
+<ds:datastoreItem xmlns:ds="http://schemas.openxmlformats.org/officeDocument/2006/customXml" ds:itemID="{6A7F3537-6225-4F3D-ADB4-07F24C912B62}">
   <ds:schemaRefs>
     <ds:schemaRef ds:uri="http://schemas.openxmlformats.org/officeDocument/2006/bibliography"/>
   </ds:schemaRefs>

</xml_diff>